<commit_message>
Week 6 - Daily 2: CustomViews
</commit_message>
<xml_diff>
--- a/Week5/InterviewFeedback/Interview Feedback.docx
+++ b/Week5/InterviewFeedback/Interview Feedback.docx
@@ -450,7 +450,19 @@
         <w:rPr>
           <w:lang w:val="en-US"/>
         </w:rPr>
-        <w:t xml:space="preserve"> Software Development, 5 years as android development experience and 5 Android Apps in Play.</w:t>
+        <w:t xml:space="preserve"> Software Development, 5 years android development experience and </w:t>
+      </w:r>
+      <w:r>
+        <w:rPr>
+          <w:lang w:val="en-US"/>
+        </w:rPr>
+        <w:t>five</w:t>
+      </w:r>
+      <w:r>
+        <w:rPr>
+          <w:lang w:val="en-US"/>
+        </w:rPr>
+        <w:t xml:space="preserve"> Android Apps in Play.</w:t>
       </w:r>
     </w:p>
     <w:p>
@@ -793,13 +805,37 @@
         <w:rPr>
           <w:lang w:val="en-US"/>
         </w:rPr>
-        <w:t xml:space="preserve">We use design patterns such as </w:t>
-      </w:r>
-      <w:r>
-        <w:rPr>
-          <w:lang w:val="en-US"/>
-        </w:rPr>
-        <w:t>MVP, Factory, Singleton, and Decorator.</w:t>
+        <w:t xml:space="preserve">We use </w:t>
+      </w:r>
+      <w:r>
+        <w:rPr>
+          <w:lang w:val="en-US"/>
+        </w:rPr>
+        <w:t xml:space="preserve">the </w:t>
+      </w:r>
+      <w:r>
+        <w:rPr>
+          <w:lang w:val="en-US"/>
+        </w:rPr>
+        <w:t xml:space="preserve">design patterns </w:t>
+      </w:r>
+      <w:r>
+        <w:rPr>
+          <w:lang w:val="en-US"/>
+        </w:rPr>
+        <w:t xml:space="preserve">MVC and migrating it to </w:t>
+      </w:r>
+      <w:r>
+        <w:rPr>
+          <w:lang w:val="en-US"/>
+        </w:rPr>
+        <w:t>MVP</w:t>
+      </w:r>
+      <w:r>
+        <w:rPr>
+          <w:lang w:val="en-US"/>
+        </w:rPr>
+        <w:t>.</w:t>
       </w:r>
     </w:p>
     <w:p>
@@ -813,7 +849,45 @@
         <w:rPr>
           <w:lang w:val="en-US"/>
         </w:rPr>
-        <w:t>I get to improve performance and security tracking and fixing</w:t>
+        <w:t>I get to improve performance</w:t>
+      </w:r>
+      <w:r>
+        <w:rPr>
+          <w:lang w:val="en-US"/>
+        </w:rPr>
+        <w:t>,</w:t>
+      </w:r>
+      <w:r>
+        <w:rPr>
+          <w:lang w:val="en-US"/>
+        </w:rPr>
+        <w:t xml:space="preserve"> security tracking</w:t>
+      </w:r>
+      <w:r>
+        <w:rPr>
+          <w:lang w:val="en-US"/>
+        </w:rPr>
+        <w:t>.</w:t>
+      </w:r>
+    </w:p>
+    <w:p>
+      <w:pPr>
+        <w:jc w:val="both"/>
+        <w:rPr>
+          <w:lang w:val="en-US"/>
+        </w:rPr>
+      </w:pPr>
+      <w:r>
+        <w:rPr>
+          <w:lang w:val="en-US"/>
+        </w:rPr>
+        <w:t xml:space="preserve">I also work on </w:t>
+      </w:r>
+      <w:r>
+        <w:rPr>
+          <w:lang w:val="en-US"/>
+        </w:rPr>
+        <w:t>fixing</w:t>
       </w:r>
       <w:r>
         <w:rPr>
@@ -835,14 +909,12 @@
         </w:rPr>
         <w:t xml:space="preserve">For </w:t>
       </w:r>
-      <w:proofErr w:type="gramStart"/>
-      <w:r>
-        <w:rPr>
-          <w:lang w:val="en-US"/>
-        </w:rPr>
-        <w:t>testing</w:t>
-      </w:r>
-      <w:proofErr w:type="gramEnd"/>
+      <w:r>
+        <w:rPr>
+          <w:lang w:val="en-US"/>
+        </w:rPr>
+        <w:t>testing,</w:t>
+      </w:r>
       <w:r>
         <w:rPr>
           <w:lang w:val="en-US"/>
@@ -927,8 +999,127 @@
         <w:rPr>
           <w:lang w:val="en-US"/>
         </w:rPr>
-        <w:t xml:space="preserve">Implemented various third-party technologies to optimize the app functionality including, Firebase Cloud Messaging, SQLite, Glide, Shared Preferences, </w:t>
-      </w:r>
+        <w:t>Implemented various third-party technologies to optimize the app functionality including</w:t>
+      </w:r>
+      <w:r>
+        <w:rPr>
+          <w:lang w:val="en-US"/>
+        </w:rPr>
+        <w:t>:</w:t>
+      </w:r>
+    </w:p>
+    <w:p>
+      <w:pPr>
+        <w:pStyle w:val="Prrafodelista"/>
+        <w:numPr>
+          <w:ilvl w:val="1"/>
+          <w:numId w:val="26"/>
+        </w:numPr>
+        <w:jc w:val="both"/>
+        <w:rPr>
+          <w:lang w:val="en-US"/>
+        </w:rPr>
+        <w:sectPr>
+          <w:footerReference w:type="default" r:id="rId9"/>
+          <w:headerReference w:type="first" r:id="rId10"/>
+          <w:type w:val="continuous"/>
+          <w:pgSz w:w="11906" w:h="16838" w:code="9"/>
+          <w:pgMar w:top="1440" w:right="1440" w:bottom="1440" w:left="1440" w:header="720" w:footer="312" w:gutter="0"/>
+          <w:pgNumType w:start="0"/>
+          <w:cols w:space="720"/>
+          <w:titlePg/>
+          <w:docGrid w:linePitch="360"/>
+        </w:sectPr>
+      </w:pPr>
+    </w:p>
+    <w:p>
+      <w:pPr>
+        <w:pStyle w:val="Prrafodelista"/>
+        <w:numPr>
+          <w:ilvl w:val="1"/>
+          <w:numId w:val="26"/>
+        </w:numPr>
+        <w:jc w:val="both"/>
+        <w:rPr>
+          <w:lang w:val="en-US"/>
+        </w:rPr>
+      </w:pPr>
+      <w:r>
+        <w:rPr>
+          <w:lang w:val="en-US"/>
+        </w:rPr>
+        <w:t>Firebase Cloud Messaging</w:t>
+      </w:r>
+    </w:p>
+    <w:p>
+      <w:pPr>
+        <w:pStyle w:val="Prrafodelista"/>
+        <w:numPr>
+          <w:ilvl w:val="1"/>
+          <w:numId w:val="26"/>
+        </w:numPr>
+        <w:jc w:val="both"/>
+        <w:rPr>
+          <w:lang w:val="en-US"/>
+        </w:rPr>
+      </w:pPr>
+      <w:r>
+        <w:rPr>
+          <w:lang w:val="en-US"/>
+        </w:rPr>
+        <w:t>SQLite</w:t>
+      </w:r>
+    </w:p>
+    <w:p>
+      <w:pPr>
+        <w:pStyle w:val="Prrafodelista"/>
+        <w:numPr>
+          <w:ilvl w:val="1"/>
+          <w:numId w:val="26"/>
+        </w:numPr>
+        <w:jc w:val="both"/>
+        <w:rPr>
+          <w:lang w:val="en-US"/>
+        </w:rPr>
+      </w:pPr>
+      <w:r>
+        <w:rPr>
+          <w:lang w:val="en-US"/>
+        </w:rPr>
+        <w:t>Glide</w:t>
+      </w:r>
+    </w:p>
+    <w:p>
+      <w:pPr>
+        <w:pStyle w:val="Prrafodelista"/>
+        <w:numPr>
+          <w:ilvl w:val="1"/>
+          <w:numId w:val="26"/>
+        </w:numPr>
+        <w:jc w:val="both"/>
+        <w:rPr>
+          <w:lang w:val="en-US"/>
+        </w:rPr>
+      </w:pPr>
+      <w:r>
+        <w:rPr>
+          <w:lang w:val="en-US"/>
+        </w:rPr>
+        <w:t>Shared Preferences</w:t>
+      </w:r>
+    </w:p>
+    <w:p>
+      <w:pPr>
+        <w:pStyle w:val="Prrafodelista"/>
+        <w:numPr>
+          <w:ilvl w:val="1"/>
+          <w:numId w:val="26"/>
+        </w:numPr>
+        <w:jc w:val="both"/>
+        <w:rPr>
+          <w:lang w:val="en-US"/>
+        </w:rPr>
+      </w:pPr>
       <w:proofErr w:type="spellStart"/>
       <w:r>
         <w:rPr>
@@ -937,12 +1128,19 @@
         <w:t>MixPanel</w:t>
       </w:r>
       <w:proofErr w:type="spellEnd"/>
-      <w:r>
-        <w:rPr>
-          <w:lang w:val="en-US"/>
-        </w:rPr>
-        <w:t xml:space="preserve">, </w:t>
-      </w:r>
+    </w:p>
+    <w:p>
+      <w:pPr>
+        <w:pStyle w:val="Prrafodelista"/>
+        <w:numPr>
+          <w:ilvl w:val="1"/>
+          <w:numId w:val="26"/>
+        </w:numPr>
+        <w:jc w:val="both"/>
+        <w:rPr>
+          <w:lang w:val="en-US"/>
+        </w:rPr>
+      </w:pPr>
       <w:proofErr w:type="spellStart"/>
       <w:r>
         <w:rPr>
@@ -951,63 +1149,42 @@
         <w:t>EventBus</w:t>
       </w:r>
       <w:proofErr w:type="spellEnd"/>
-      <w:r>
-        <w:rPr>
-          <w:lang w:val="en-US"/>
-        </w:rPr>
-        <w:t>, RxJava</w:t>
-      </w:r>
-    </w:p>
-    <w:p>
-      <w:pPr>
+    </w:p>
+    <w:p>
+      <w:pPr>
+        <w:pStyle w:val="Prrafodelista"/>
+        <w:numPr>
+          <w:ilvl w:val="1"/>
+          <w:numId w:val="26"/>
+        </w:numPr>
         <w:jc w:val="both"/>
         <w:rPr>
           <w:lang w:val="en-US"/>
         </w:rPr>
-      </w:pPr>
-      <w:r>
-        <w:rPr>
-          <w:lang w:val="en-US"/>
-        </w:rPr>
-        <w:t>We u</w:t>
-      </w:r>
-      <w:r>
-        <w:rPr>
-          <w:lang w:val="en-US"/>
-        </w:rPr>
-        <w:t xml:space="preserve">sed </w:t>
-      </w:r>
-      <w:proofErr w:type="spellStart"/>
-      <w:r>
-        <w:rPr>
-          <w:lang w:val="en-US"/>
-        </w:rPr>
-        <w:t>Bitbucket</w:t>
-      </w:r>
-      <w:proofErr w:type="spellEnd"/>
-      <w:r>
-        <w:rPr>
-          <w:lang w:val="en-US"/>
-        </w:rPr>
-        <w:t xml:space="preserve"> to manage </w:t>
-      </w:r>
-      <w:proofErr w:type="spellStart"/>
-      <w:r>
-        <w:rPr>
-          <w:lang w:val="en-US"/>
-        </w:rPr>
-        <w:t>Git</w:t>
-      </w:r>
-      <w:proofErr w:type="spellEnd"/>
-      <w:r>
-        <w:rPr>
-          <w:lang w:val="en-US"/>
-        </w:rPr>
-        <w:t xml:space="preserve"> repositories and versioning control.</w:t>
-      </w:r>
-    </w:p>
-    <w:p>
-      <w:pPr>
+        <w:sectPr>
+          <w:type w:val="continuous"/>
+          <w:pgSz w:w="11906" w:h="16838" w:code="9"/>
+          <w:pgMar w:top="1440" w:right="1440" w:bottom="1440" w:left="1440" w:header="720" w:footer="312" w:gutter="0"/>
+          <w:pgNumType w:start="0"/>
+          <w:cols w:num="2" w:space="720"/>
+          <w:titlePg/>
+          <w:docGrid w:linePitch="360"/>
+        </w:sectPr>
+      </w:pPr>
+      <w:r>
+        <w:rPr>
+          <w:lang w:val="en-US"/>
+        </w:rPr>
+        <w:t>RxJava</w:t>
+      </w:r>
+    </w:p>
+    <w:p>
+      <w:pPr>
+        <w:pStyle w:val="Prrafodelista"/>
+        <w:numPr>
+          <w:ilvl w:val="1"/>
+          <w:numId w:val="26"/>
+        </w:numPr>
         <w:jc w:val="both"/>
         <w:rPr>
           <w:lang w:val="en-US"/>
@@ -1016,13 +1193,7 @@
     </w:p>
     <w:p>
       <w:pPr>
-        <w:rPr>
-          <w:lang w:val="en-US"/>
-        </w:rPr>
-      </w:pPr>
-    </w:p>
-    <w:p>
-      <w:pPr>
+        <w:jc w:val="both"/>
         <w:rPr>
           <w:rFonts w:asciiTheme="majorHAnsi" w:eastAsiaTheme="majorEastAsia" w:hAnsiTheme="majorHAnsi" w:cstheme="majorBidi"/>
           <w:b/>
@@ -1037,6 +1208,48 @@
       </w:pPr>
       <w:r>
         <w:rPr>
+          <w:lang w:val="en-US"/>
+        </w:rPr>
+        <w:t>We u</w:t>
+      </w:r>
+      <w:r>
+        <w:rPr>
+          <w:lang w:val="en-US"/>
+        </w:rPr>
+        <w:t xml:space="preserve">sed </w:t>
+      </w:r>
+      <w:proofErr w:type="spellStart"/>
+      <w:r>
+        <w:rPr>
+          <w:lang w:val="en-US"/>
+        </w:rPr>
+        <w:t>Bitbucket</w:t>
+      </w:r>
+      <w:proofErr w:type="spellEnd"/>
+      <w:r>
+        <w:rPr>
+          <w:lang w:val="en-US"/>
+        </w:rPr>
+        <w:t xml:space="preserve"> to manage </w:t>
+      </w:r>
+      <w:proofErr w:type="spellStart"/>
+      <w:r>
+        <w:rPr>
+          <w:lang w:val="en-US"/>
+        </w:rPr>
+        <w:t>Git</w:t>
+      </w:r>
+      <w:proofErr w:type="spellEnd"/>
+      <w:r>
+        <w:rPr>
+          <w:lang w:val="en-US"/>
+        </w:rPr>
+        <w:t xml:space="preserve"> repositories and versioning control.</w:t>
+      </w:r>
+      <w:bookmarkStart w:id="0" w:name="_GoBack"/>
+      <w:bookmarkEnd w:id="0"/>
+      <w:r>
+        <w:rPr>
           <w:color w:val="548AB7" w:themeColor="accent1" w:themeShade="BF"/>
           <w:sz w:val="28"/>
           <w:lang w:val="en-US"/>
@@ -1701,8 +1914,6 @@
           <w:lang w:val="en-US"/>
         </w:rPr>
         <w:sectPr>
-          <w:footerReference w:type="default" r:id="rId9"/>
-          <w:headerReference w:type="first" r:id="rId10"/>
           <w:type w:val="continuous"/>
           <w:pgSz w:w="11906" w:h="16838" w:code="9"/>
           <w:pgMar w:top="1440" w:right="1440" w:bottom="1440" w:left="1440" w:header="720" w:footer="312" w:gutter="0"/>
@@ -6242,8 +6453,6 @@
           <w:lang w:val="en-US"/>
         </w:rPr>
       </w:pPr>
-      <w:bookmarkStart w:id="0" w:name="_GoBack"/>
-      <w:bookmarkEnd w:id="0"/>
       <w:r>
         <w:rPr>
           <w:noProof/>
@@ -6450,7 +6659,7 @@
               <w:noProof/>
               <w:lang w:bidi="es-ES"/>
             </w:rPr>
-            <w:t>7</w:t>
+            <w:t>1</w:t>
           </w:r>
           <w:r>
             <w:rPr>
@@ -6640,7 +6849,7 @@
             </wp:anchor>
           </w:drawing>
         </mc:Choice>
-        <mc:Fallback xmlns:w16cid="http://schemas.microsoft.com/office/word/2016/wordml/cid" xmlns:am3d="http://schemas.microsoft.com/office/drawing/2017/model3d" xmlns:aink="http://schemas.microsoft.com/office/drawing/2016/ink" xmlns:cx8="http://schemas.microsoft.com/office/drawing/2016/5/14/chartex" xmlns:cx7="http://schemas.microsoft.com/office/drawing/2016/5/13/chartex" xmlns:cx6="http://schemas.microsoft.com/office/drawing/2016/5/12/chartex" xmlns:cx5="http://schemas.microsoft.com/office/drawing/2016/5/11/chartex" xmlns:cx4="http://schemas.microsoft.com/office/drawing/2016/5/10/chartex" xmlns:cx3="http://schemas.microsoft.com/office/drawing/2016/5/9/chartex" xmlns:cx2="http://schemas.microsoft.com/office/drawing/2015/10/21/chartex">
+        <mc:Fallback xmlns:cx2="http://schemas.microsoft.com/office/drawing/2015/10/21/chartex" xmlns:cx3="http://schemas.microsoft.com/office/drawing/2016/5/9/chartex" xmlns:cx4="http://schemas.microsoft.com/office/drawing/2016/5/10/chartex" xmlns:cx5="http://schemas.microsoft.com/office/drawing/2016/5/11/chartex" xmlns:cx6="http://schemas.microsoft.com/office/drawing/2016/5/12/chartex" xmlns:cx7="http://schemas.microsoft.com/office/drawing/2016/5/13/chartex" xmlns:cx8="http://schemas.microsoft.com/office/drawing/2016/5/14/chartex" xmlns:aink="http://schemas.microsoft.com/office/drawing/2016/ink" xmlns:am3d="http://schemas.microsoft.com/office/drawing/2017/model3d" xmlns:w16cid="http://schemas.microsoft.com/office/word/2016/wordml/cid">
           <w:pict>
             <v:group w14:anchorId="2D1061F1" id="Grupo 2" o:spid="_x0000_s1026" alt="Barra lateral decorativa formada por un rectángulo vertical estrecho a lo largo del borde de la página rematado con un pequeño cuadrado separado debajo." style="position:absolute;margin-left:0;margin-top:0;width:18pt;height:10in;z-index:251659264;mso-width-percent:30;mso-height-percent:909;mso-left-percent:45;mso-position-horizontal-relative:page;mso-position-vertical:center;mso-position-vertical-relative:page;mso-width-percent:30;mso-height-percent:909;mso-left-percent:45" coordsize="2286,91440" o:gfxdata="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">
               <v:rect id="Rectángulo 39" o:spid="_x0000_s1027" style="position:absolute;width:2286;height:87820;visibility:visible;mso-wrap-style:square;v-text-anchor:middle" o:gfxdata="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" filled="f" stroked="f" strokeweight="1pt"/>
@@ -11175,7 +11384,7 @@
         <w:rFonts w:ascii="Symbol" w:eastAsiaTheme="minorEastAsia" w:hAnsi="Symbol" w:cstheme="minorBidi" w:hint="default"/>
       </w:rPr>
     </w:lvl>
-    <w:lvl w:ilvl="1" w:tplc="080A0003" w:tentative="1">
+    <w:lvl w:ilvl="1" w:tplc="080A0003">
       <w:start w:val="1"/>
       <w:numFmt w:val="bullet"/>
       <w:lvlText w:val="o"/>
@@ -13517,7 +13726,7 @@
     <w:charset w:val="00"/>
     <w:family w:val="roman"/>
     <w:pitch w:val="variable"/>
-    <w:sig w:usb0="E0002AFF" w:usb1="C0007843" w:usb2="00000009" w:usb3="00000000" w:csb0="000001FF" w:csb1="00000000"/>
+    <w:sig w:usb0="E0002EFF" w:usb1="C000785B" w:usb2="00000009" w:usb3="00000000" w:csb0="000001FF" w:csb1="00000000"/>
   </w:font>
   <w:font w:name="Symbol">
     <w:panose1 w:val="05050102010706020507"/>
@@ -13545,7 +13754,7 @@
     <w:charset w:val="00"/>
     <w:family w:val="swiss"/>
     <w:pitch w:val="variable"/>
-    <w:sig w:usb0="E00002FF" w:usb1="4000ACFF" w:usb2="00000001" w:usb3="00000000" w:csb0="0000019F" w:csb1="00000000"/>
+    <w:sig w:usb0="E0002AFF" w:usb1="C000247B" w:usb2="00000009" w:usb3="00000000" w:csb0="000001FF" w:csb1="00000000"/>
   </w:font>
   <w:font w:name="Consolas">
     <w:panose1 w:val="020B0609020204030204"/>
@@ -13574,7 +13783,7 @@
     <w:charset w:val="00"/>
     <w:family w:val="swiss"/>
     <w:pitch w:val="variable"/>
-    <w:sig w:usb0="A00002EF" w:usb1="4000207B" w:usb2="00000000" w:usb3="00000000" w:csb0="0000009F" w:csb1="00000000"/>
+    <w:sig w:usb0="E0002AFF" w:usb1="C000247B" w:usb2="00000009" w:usb3="00000000" w:csb0="000001FF" w:csb1="00000000"/>
   </w:font>
 </w:fonts>
 </file>
@@ -13596,6 +13805,7 @@
   <w:rsids>
     <w:rsidRoot w:val="006C4C85"/>
     <w:rsid w:val="000B2840"/>
+    <w:rsid w:val="00562905"/>
     <w:rsid w:val="005828D4"/>
     <w:rsid w:val="006060A9"/>
     <w:rsid w:val="006C4C85"/>

</xml_diff>